<commit_message>
add new documentaion entry
</commit_message>
<xml_diff>
--- a/doc/DaVe Fehler, Ungenauigkeiten und Hinweise.docx
+++ b/doc/DaVe Fehler, Ungenauigkeiten und Hinweise.docx
@@ -11,13 +11,23 @@
           <w:u w:val="single"/>
         </w:rPr>
       </w:pPr>
+      <w:proofErr w:type="spellStart"/>
       <w:r>
         <w:rPr>
           <w:b/>
           <w:sz w:val="32"/>
           <w:u w:val="single"/>
         </w:rPr>
-        <w:t>DaVe: Fehler</w:t>
+        <w:t>DaVe</w:t>
+      </w:r>
+      <w:proofErr w:type="spellEnd"/>
+      <w:r>
+        <w:rPr>
+          <w:b/>
+          <w:sz w:val="32"/>
+          <w:u w:val="single"/>
+        </w:rPr>
+        <w:t>: Fehler</w:t>
       </w:r>
       <w:r>
         <w:rPr>
@@ -102,7 +112,7 @@
             <v:path o:extrusionok="f" gradientshapeok="t" o:connecttype="rect"/>
             <o:lock v:ext="edit" aspectratio="t"/>
           </v:shapetype>
-          <v:shape id="_x0000_i1025" type="#_x0000_t75" style="width:241.7pt;height:244.05pt">
+          <v:shape id="_x0000_i1025" type="#_x0000_t75" style="width:241.7pt;height:243.95pt">
             <v:imagedata r:id="rId5" o:title="Hertingshausen Problem mit Reihenhäusern bearbeitet"/>
           </v:shape>
         </w:pict>
@@ -143,13 +153,41 @@
         </w:rPr>
         <w:t xml:space="preserve"> Außerdem müssen beide Endpunkte einer Leitung im Netzgebiet sein.</w:t>
       </w:r>
-      <w:bookmarkStart w:id="0" w:name="_GoBack"/>
-      <w:bookmarkEnd w:id="0"/>
       <w:r>
         <w:rPr>
           <w:sz w:val="24"/>
         </w:rPr>
         <w:t xml:space="preserve"> Das Bedeutet, dass keine Leitungen, die in andere Netzgebiete oder nur durch das betrachtete Netzgebiet führen, begutachtet werden. </w:t>
+      </w:r>
+    </w:p>
+    <w:p>
+      <w:pPr>
+        <w:pStyle w:val="Listenabsatz"/>
+        <w:numPr>
+          <w:ilvl w:val="0"/>
+          <w:numId w:val="1"/>
+        </w:numPr>
+        <w:rPr>
+          <w:sz w:val="24"/>
+        </w:rPr>
+      </w:pPr>
+      <w:r>
+        <w:rPr>
+          <w:sz w:val="24"/>
+        </w:rPr>
+        <w:t>Erzeugeranlagen die keine Geokoor</w:t>
+      </w:r>
+      <w:r>
+        <w:rPr>
+          <w:sz w:val="24"/>
+        </w:rPr>
+        <w:t>di</w:t>
+      </w:r>
+      <w:r>
+        <w:rPr>
+          <w:sz w:val="24"/>
+        </w:rPr>
+        <w:t>naten haben und diese auch nicht über die Adresse ermittelt werden können (gilt für Anlagen auf der Mittel- und Niederspannungsebene), werden nicht berücksichtigt, da dadurch kein Einspeisepunkt ermittelt werden kann. Dies betrifft jedoch nur eine geringe Anzahl an Erzeugeranlagen</w:t>
       </w:r>
     </w:p>
     <w:p/>

</xml_diff>

<commit_message>
read/write dataset to archiv and implement inventory structure
</commit_message>
<xml_diff>
--- a/doc/DaVe Fehler, Ungenauigkeiten und Hinweise.docx
+++ b/doc/DaVe Fehler, Ungenauigkeiten und Hinweise.docx
@@ -1,6 +1,6 @@
 
 <file path=word/document.xml><?xml version="1.0" encoding="utf-8"?>
-<w:document xmlns:wpc="http://schemas.microsoft.com/office/word/2010/wordprocessingCanvas" xmlns:cx="http://schemas.microsoft.com/office/drawing/2014/chartex" xmlns:cx1="http://schemas.microsoft.com/office/drawing/2015/9/8/chartex" xmlns:cx2="http://schemas.microsoft.com/office/drawing/2015/10/21/chartex" xmlns:cx3="http://schemas.microsoft.com/office/drawing/2016/5/9/chartex" xmlns:cx4="http://schemas.microsoft.com/office/drawing/2016/5/10/chartex" xmlns:cx5="http://schemas.microsoft.com/office/drawing/2016/5/11/chartex" xmlns:cx6="http://schemas.microsoft.com/office/drawing/2016/5/12/chartex" xmlns:cx7="http://schemas.microsoft.com/office/drawing/2016/5/13/chartex" xmlns:cx8="http://schemas.microsoft.com/office/drawing/2016/5/14/chartex" xmlns:mc="http://schemas.openxmlformats.org/markup-compatibility/2006" xmlns:aink="http://schemas.microsoft.com/office/drawing/2016/ink" xmlns:am3d="http://schemas.microsoft.com/office/drawing/2017/model3d" xmlns:o="urn:schemas-microsoft-com:office:office" xmlns:r="http://schemas.openxmlformats.org/officeDocument/2006/relationships" xmlns:m="http://schemas.openxmlformats.org/officeDocument/2006/math" xmlns:v="urn:schemas-microsoft-com:vml" xmlns:wp14="http://schemas.microsoft.com/office/word/2010/wordprocessingDrawing" xmlns:wp="http://schemas.openxmlformats.org/drawingml/2006/wordprocessingDrawing" xmlns:w10="urn:schemas-microsoft-com:office:word" xmlns:w="http://schemas.openxmlformats.org/wordprocessingml/2006/main" xmlns:w14="http://schemas.microsoft.com/office/word/2010/wordml" xmlns:w15="http://schemas.microsoft.com/office/word/2012/wordml" xmlns:w16cid="http://schemas.microsoft.com/office/word/2016/wordml/cid" xmlns:w16se="http://schemas.microsoft.com/office/word/2015/wordml/symex" xmlns:wpg="http://schemas.microsoft.com/office/word/2010/wordprocessingGroup" xmlns:wpi="http://schemas.microsoft.com/office/word/2010/wordprocessingInk" xmlns:wne="http://schemas.microsoft.com/office/word/2006/wordml" xmlns:wps="http://schemas.microsoft.com/office/word/2010/wordprocessingShape" mc:Ignorable="w14 w15 w16se w16cid wp14">
+<w:document xmlns:wpc="http://schemas.microsoft.com/office/word/2010/wordprocessingCanvas" xmlns:cx="http://schemas.microsoft.com/office/drawing/2014/chartex" xmlns:cx1="http://schemas.microsoft.com/office/drawing/2015/9/8/chartex" xmlns:cx2="http://schemas.microsoft.com/office/drawing/2015/10/21/chartex" xmlns:cx3="http://schemas.microsoft.com/office/drawing/2016/5/9/chartex" xmlns:cx4="http://schemas.microsoft.com/office/drawing/2016/5/10/chartex" xmlns:cx5="http://schemas.microsoft.com/office/drawing/2016/5/11/chartex" xmlns:cx6="http://schemas.microsoft.com/office/drawing/2016/5/12/chartex" xmlns:cx7="http://schemas.microsoft.com/office/drawing/2016/5/13/chartex" xmlns:cx8="http://schemas.microsoft.com/office/drawing/2016/5/14/chartex" xmlns:mc="http://schemas.openxmlformats.org/markup-compatibility/2006" xmlns:aink="http://schemas.microsoft.com/office/drawing/2016/ink" xmlns:am3d="http://schemas.microsoft.com/office/drawing/2017/model3d" xmlns:o="urn:schemas-microsoft-com:office:office" xmlns:r="http://schemas.openxmlformats.org/officeDocument/2006/relationships" xmlns:m="http://schemas.openxmlformats.org/officeDocument/2006/math" xmlns:v="urn:schemas-microsoft-com:vml" xmlns:wp14="http://schemas.microsoft.com/office/word/2010/wordprocessingDrawing" xmlns:wp="http://schemas.openxmlformats.org/drawingml/2006/wordprocessingDrawing" xmlns:w10="urn:schemas-microsoft-com:office:word" xmlns:w="http://schemas.openxmlformats.org/wordprocessingml/2006/main" xmlns:w14="http://schemas.microsoft.com/office/word/2010/wordml" xmlns:w15="http://schemas.microsoft.com/office/word/2012/wordml" xmlns:w16cex="http://schemas.microsoft.com/office/word/2018/wordml/cex" xmlns:w16cid="http://schemas.microsoft.com/office/word/2016/wordml/cid" xmlns:w16="http://schemas.microsoft.com/office/word/2018/wordml" xmlns:w16se="http://schemas.microsoft.com/office/word/2015/wordml/symex" xmlns:wpg="http://schemas.microsoft.com/office/word/2010/wordprocessingGroup" xmlns:wpi="http://schemas.microsoft.com/office/word/2010/wordprocessingInk" xmlns:wne="http://schemas.microsoft.com/office/word/2006/wordml" xmlns:wps="http://schemas.microsoft.com/office/word/2010/wordprocessingShape" mc:Ignorable="w14 w15 w16se w16cid w16 w16cex wp14">
   <w:body>
     <w:p>
       <w:pPr>
@@ -112,7 +112,7 @@
             <v:path o:extrusionok="f" gradientshapeok="t" o:connecttype="rect"/>
             <o:lock v:ext="edit" aspectratio="t"/>
           </v:shapetype>
-          <v:shape id="_x0000_i1025" type="#_x0000_t75" style="width:241.7pt;height:243.95pt">
+          <v:shape id="_x0000_i1025" type="#_x0000_t75" style="width:241.6pt;height:243.85pt">
             <v:imagedata r:id="rId5" o:title="Hertingshausen Problem mit Reihenhäusern bearbeitet"/>
           </v:shape>
         </w:pict>
@@ -188,6 +188,24 @@
           <w:sz w:val="24"/>
         </w:rPr>
         <w:t>naten haben und diese auch nicht über die Adresse ermittelt werden können (gilt für Anlagen auf der Mittel- und Niederspannungsebene), werden nicht berücksichtigt, da dadurch kein Einspeisepunkt ermittelt werden kann. Dies betrifft jedoch nur eine geringe Anzahl an Erzeugeranlagen</w:t>
+      </w:r>
+    </w:p>
+    <w:p>
+      <w:pPr>
+        <w:pStyle w:val="Listenabsatz"/>
+        <w:numPr>
+          <w:ilvl w:val="0"/>
+          <w:numId w:val="1"/>
+        </w:numPr>
+        <w:rPr>
+          <w:sz w:val="24"/>
+        </w:rPr>
+      </w:pPr>
+      <w:r>
+        <w:rPr>
+          <w:sz w:val="24"/>
+        </w:rPr>
+        <w:t>Netzmodelle die eine eigene Shape Datei als Eingangsparameter für das Netzgebiet haben, werden nicht archiviert. Diese Gebiete müssen jedes Mal aufs neue berechnet werden</w:t>
       </w:r>
     </w:p>
     <w:p/>
@@ -202,7 +220,7 @@
 </file>
 
 <file path=word/numbering.xml><?xml version="1.0" encoding="utf-8"?>
-<w:numbering xmlns:wpc="http://schemas.microsoft.com/office/word/2010/wordprocessingCanvas" xmlns:cx="http://schemas.microsoft.com/office/drawing/2014/chartex" xmlns:cx1="http://schemas.microsoft.com/office/drawing/2015/9/8/chartex" xmlns:cx2="http://schemas.microsoft.com/office/drawing/2015/10/21/chartex" xmlns:cx3="http://schemas.microsoft.com/office/drawing/2016/5/9/chartex" xmlns:cx4="http://schemas.microsoft.com/office/drawing/2016/5/10/chartex" xmlns:cx5="http://schemas.microsoft.com/office/drawing/2016/5/11/chartex" xmlns:cx6="http://schemas.microsoft.com/office/drawing/2016/5/12/chartex" xmlns:cx7="http://schemas.microsoft.com/office/drawing/2016/5/13/chartex" xmlns:cx8="http://schemas.microsoft.com/office/drawing/2016/5/14/chartex" xmlns:mc="http://schemas.openxmlformats.org/markup-compatibility/2006" xmlns:aink="http://schemas.microsoft.com/office/drawing/2016/ink" xmlns:am3d="http://schemas.microsoft.com/office/drawing/2017/model3d" xmlns:o="urn:schemas-microsoft-com:office:office" xmlns:r="http://schemas.openxmlformats.org/officeDocument/2006/relationships" xmlns:m="http://schemas.openxmlformats.org/officeDocument/2006/math" xmlns:v="urn:schemas-microsoft-com:vml" xmlns:wp14="http://schemas.microsoft.com/office/word/2010/wordprocessingDrawing" xmlns:wp="http://schemas.openxmlformats.org/drawingml/2006/wordprocessingDrawing" xmlns:w10="urn:schemas-microsoft-com:office:word" xmlns:w="http://schemas.openxmlformats.org/wordprocessingml/2006/main" xmlns:w14="http://schemas.microsoft.com/office/word/2010/wordml" xmlns:w15="http://schemas.microsoft.com/office/word/2012/wordml" xmlns:w16cid="http://schemas.microsoft.com/office/word/2016/wordml/cid" xmlns:w16se="http://schemas.microsoft.com/office/word/2015/wordml/symex" xmlns:wpg="http://schemas.microsoft.com/office/word/2010/wordprocessingGroup" xmlns:wpi="http://schemas.microsoft.com/office/word/2010/wordprocessingInk" xmlns:wne="http://schemas.microsoft.com/office/word/2006/wordml" xmlns:wps="http://schemas.microsoft.com/office/word/2010/wordprocessingShape" mc:Ignorable="w14 w15 w16se w16cid wp14">
+<w:numbering xmlns:wpc="http://schemas.microsoft.com/office/word/2010/wordprocessingCanvas" xmlns:cx="http://schemas.microsoft.com/office/drawing/2014/chartex" xmlns:cx1="http://schemas.microsoft.com/office/drawing/2015/9/8/chartex" xmlns:cx2="http://schemas.microsoft.com/office/drawing/2015/10/21/chartex" xmlns:cx3="http://schemas.microsoft.com/office/drawing/2016/5/9/chartex" xmlns:cx4="http://schemas.microsoft.com/office/drawing/2016/5/10/chartex" xmlns:cx5="http://schemas.microsoft.com/office/drawing/2016/5/11/chartex" xmlns:cx6="http://schemas.microsoft.com/office/drawing/2016/5/12/chartex" xmlns:cx7="http://schemas.microsoft.com/office/drawing/2016/5/13/chartex" xmlns:cx8="http://schemas.microsoft.com/office/drawing/2016/5/14/chartex" xmlns:mc="http://schemas.openxmlformats.org/markup-compatibility/2006" xmlns:aink="http://schemas.microsoft.com/office/drawing/2016/ink" xmlns:am3d="http://schemas.microsoft.com/office/drawing/2017/model3d" xmlns:o="urn:schemas-microsoft-com:office:office" xmlns:r="http://schemas.openxmlformats.org/officeDocument/2006/relationships" xmlns:m="http://schemas.openxmlformats.org/officeDocument/2006/math" xmlns:v="urn:schemas-microsoft-com:vml" xmlns:wp14="http://schemas.microsoft.com/office/word/2010/wordprocessingDrawing" xmlns:wp="http://schemas.openxmlformats.org/drawingml/2006/wordprocessingDrawing" xmlns:w10="urn:schemas-microsoft-com:office:word" xmlns:w="http://schemas.openxmlformats.org/wordprocessingml/2006/main" xmlns:w14="http://schemas.microsoft.com/office/word/2010/wordml" xmlns:w15="http://schemas.microsoft.com/office/word/2012/wordml" xmlns:w16cex="http://schemas.microsoft.com/office/word/2018/wordml/cex" xmlns:w16cid="http://schemas.microsoft.com/office/word/2016/wordml/cid" xmlns:w16="http://schemas.microsoft.com/office/word/2018/wordml" xmlns:w16se="http://schemas.microsoft.com/office/word/2015/wordml/symex" xmlns:wpg="http://schemas.microsoft.com/office/word/2010/wordprocessingGroup" xmlns:wpi="http://schemas.microsoft.com/office/word/2010/wordprocessingInk" xmlns:wne="http://schemas.microsoft.com/office/word/2006/wordml" xmlns:wps="http://schemas.microsoft.com/office/word/2010/wordprocessingShape" mc:Ignorable="w14 w15 w16se w16cid w16 w16cex wp14">
   <w:abstractNum w:abstractNumId="0" w15:restartNumberingAfterBreak="0">
     <w:nsid w:val="3EBB3E24"/>
     <w:multiLevelType w:val="hybridMultilevel"/>
@@ -323,7 +341,7 @@
 </file>
 
 <file path=word/styles.xml><?xml version="1.0" encoding="utf-8"?>
-<w:styles xmlns:mc="http://schemas.openxmlformats.org/markup-compatibility/2006" xmlns:r="http://schemas.openxmlformats.org/officeDocument/2006/relationships" xmlns:w="http://schemas.openxmlformats.org/wordprocessingml/2006/main" xmlns:w14="http://schemas.microsoft.com/office/word/2010/wordml" xmlns:w15="http://schemas.microsoft.com/office/word/2012/wordml" xmlns:w16cid="http://schemas.microsoft.com/office/word/2016/wordml/cid" xmlns:w16se="http://schemas.microsoft.com/office/word/2015/wordml/symex" mc:Ignorable="w14 w15 w16se w16cid">
+<w:styles xmlns:mc="http://schemas.openxmlformats.org/markup-compatibility/2006" xmlns:r="http://schemas.openxmlformats.org/officeDocument/2006/relationships" xmlns:w="http://schemas.openxmlformats.org/wordprocessingml/2006/main" xmlns:w14="http://schemas.microsoft.com/office/word/2010/wordml" xmlns:w15="http://schemas.microsoft.com/office/word/2012/wordml" xmlns:w16cex="http://schemas.microsoft.com/office/word/2018/wordml/cex" xmlns:w16cid="http://schemas.microsoft.com/office/word/2016/wordml/cid" xmlns:w16="http://schemas.microsoft.com/office/word/2018/wordml" xmlns:w16se="http://schemas.microsoft.com/office/word/2015/wordml/symex" mc:Ignorable="w14 w15 w16se w16cid w16 w16cex">
   <w:docDefaults>
     <w:rPrDefault>
       <w:rPr>

</xml_diff>

<commit_message>
add hints for load generation
</commit_message>
<xml_diff>
--- a/doc/DaVe Fehler, Ungenauigkeiten und Hinweise.docx
+++ b/doc/DaVe Fehler, Ungenauigkeiten und Hinweise.docx
@@ -208,6 +208,121 @@
         <w:t>Netzmodelle die eine eigene Shape Datei als Eingangsparameter für das Netzgebiet haben, werden nicht archiviert. Diese Gebiete müssen jedes Mal aufs neue berechnet werden</w:t>
       </w:r>
     </w:p>
+    <w:p>
+      <w:pPr>
+        <w:pStyle w:val="Listenabsatz"/>
+        <w:numPr>
+          <w:ilvl w:val="0"/>
+          <w:numId w:val="1"/>
+        </w:numPr>
+        <w:rPr>
+          <w:sz w:val="24"/>
+        </w:rPr>
+      </w:pPr>
+      <w:r>
+        <w:rPr>
+          <w:sz w:val="24"/>
+        </w:rPr>
+        <w:t xml:space="preserve">Bei der Erstellung und Zuordnung der Lasten auf Niederspannungsebene, werden zufällige Haushaltsgrößen ermittelt. Dieser Zufall ist gewichtet nach dem statistischen Auftreten einer Haushaltsgröße je nach Bundesland in dem sich das betrachte Netzgebiet befindet. Für den Wirkleistungsverbrauch wird der durchschnittliche Stromverbrauch in Deutschland verwendet, je nach Haushaltsgröße. Bei der Knotenzuordnung wird darauf geachtet das zunächst jeder Knoten eine Last bekommt, die restlichen werden gleichgewichtet per Zufall auf die Knoten verteilt. Durch dieses Vorgehen kann es zu Abweichung bei den Niederspannungsnetzen zwischen den Generierungsprozessen kommen. </w:t>
+      </w:r>
+    </w:p>
+    <w:p>
+      <w:pPr>
+        <w:pStyle w:val="Listenabsatz"/>
+        <w:numPr>
+          <w:ilvl w:val="0"/>
+          <w:numId w:val="1"/>
+        </w:numPr>
+        <w:rPr>
+          <w:sz w:val="24"/>
+        </w:rPr>
+      </w:pPr>
+      <w:r>
+        <w:rPr>
+          <w:sz w:val="24"/>
+        </w:rPr>
+        <w:t>Die Blindleistungen der Lasten werden über den Leistungsfaktor und der Wirkleistung berechnet. Folgende Leistungsfaktoren wurden angenommen:</w:t>
+      </w:r>
+    </w:p>
+    <w:p>
+      <w:pPr>
+        <w:pStyle w:val="Listenabsatz"/>
+        <w:numPr>
+          <w:ilvl w:val="0"/>
+          <w:numId w:val="2"/>
+        </w:numPr>
+        <w:rPr>
+          <w:sz w:val="24"/>
+        </w:rPr>
+      </w:pPr>
+      <w:r>
+        <w:rPr>
+          <w:sz w:val="24"/>
+        </w:rPr>
+        <w:lastRenderedPageBreak/>
+        <w:t>Wohngebäude: 0.95</w:t>
+      </w:r>
+    </w:p>
+    <w:p>
+      <w:pPr>
+        <w:pStyle w:val="Listenabsatz"/>
+        <w:numPr>
+          <w:ilvl w:val="0"/>
+          <w:numId w:val="2"/>
+        </w:numPr>
+        <w:rPr>
+          <w:sz w:val="24"/>
+        </w:rPr>
+      </w:pPr>
+      <w:r>
+        <w:rPr>
+          <w:sz w:val="24"/>
+        </w:rPr>
+        <w:t>Industriegebäude: 0.75</w:t>
+      </w:r>
+    </w:p>
+    <w:p>
+      <w:pPr>
+        <w:pStyle w:val="Listenabsatz"/>
+        <w:numPr>
+          <w:ilvl w:val="0"/>
+          <w:numId w:val="2"/>
+        </w:numPr>
+        <w:rPr>
+          <w:sz w:val="24"/>
+        </w:rPr>
+      </w:pPr>
+      <w:r>
+        <w:rPr>
+          <w:sz w:val="24"/>
+        </w:rPr>
+        <w:t>Kommerzielle Geb</w:t>
+      </w:r>
+      <w:r>
+        <w:rPr>
+          <w:sz w:val="24"/>
+        </w:rPr>
+        <w:t>ä</w:t>
+      </w:r>
+      <w:r>
+        <w:rPr>
+          <w:sz w:val="24"/>
+        </w:rPr>
+        <w:t>ude: 0.75</w:t>
+      </w:r>
+    </w:p>
+    <w:p>
+      <w:pPr>
+        <w:pStyle w:val="Listenabsatz"/>
+        <w:numPr>
+          <w:ilvl w:val="0"/>
+          <w:numId w:val="1"/>
+        </w:numPr>
+        <w:rPr>
+          <w:sz w:val="24"/>
+        </w:rPr>
+      </w:pPr>
+    </w:p>
     <w:p/>
     <w:sectPr>
       <w:pgSz w:w="11906" w:h="16838"/>
@@ -222,6 +337,119 @@
 <file path=word/numbering.xml><?xml version="1.0" encoding="utf-8"?>
 <w:numbering xmlns:wpc="http://schemas.microsoft.com/office/word/2010/wordprocessingCanvas" xmlns:cx="http://schemas.microsoft.com/office/drawing/2014/chartex" xmlns:cx1="http://schemas.microsoft.com/office/drawing/2015/9/8/chartex" xmlns:cx2="http://schemas.microsoft.com/office/drawing/2015/10/21/chartex" xmlns:cx3="http://schemas.microsoft.com/office/drawing/2016/5/9/chartex" xmlns:cx4="http://schemas.microsoft.com/office/drawing/2016/5/10/chartex" xmlns:cx5="http://schemas.microsoft.com/office/drawing/2016/5/11/chartex" xmlns:cx6="http://schemas.microsoft.com/office/drawing/2016/5/12/chartex" xmlns:cx7="http://schemas.microsoft.com/office/drawing/2016/5/13/chartex" xmlns:cx8="http://schemas.microsoft.com/office/drawing/2016/5/14/chartex" xmlns:mc="http://schemas.openxmlformats.org/markup-compatibility/2006" xmlns:aink="http://schemas.microsoft.com/office/drawing/2016/ink" xmlns:am3d="http://schemas.microsoft.com/office/drawing/2017/model3d" xmlns:o="urn:schemas-microsoft-com:office:office" xmlns:r="http://schemas.openxmlformats.org/officeDocument/2006/relationships" xmlns:m="http://schemas.openxmlformats.org/officeDocument/2006/math" xmlns:v="urn:schemas-microsoft-com:vml" xmlns:wp14="http://schemas.microsoft.com/office/word/2010/wordprocessingDrawing" xmlns:wp="http://schemas.openxmlformats.org/drawingml/2006/wordprocessingDrawing" xmlns:w10="urn:schemas-microsoft-com:office:word" xmlns:w="http://schemas.openxmlformats.org/wordprocessingml/2006/main" xmlns:w14="http://schemas.microsoft.com/office/word/2010/wordml" xmlns:w15="http://schemas.microsoft.com/office/word/2012/wordml" xmlns:w16cex="http://schemas.microsoft.com/office/word/2018/wordml/cex" xmlns:w16cid="http://schemas.microsoft.com/office/word/2016/wordml/cid" xmlns:w16="http://schemas.microsoft.com/office/word/2018/wordml" xmlns:w16se="http://schemas.microsoft.com/office/word/2015/wordml/symex" xmlns:wpg="http://schemas.microsoft.com/office/word/2010/wordprocessingGroup" xmlns:wpi="http://schemas.microsoft.com/office/word/2010/wordprocessingInk" xmlns:wne="http://schemas.microsoft.com/office/word/2006/wordml" xmlns:wps="http://schemas.microsoft.com/office/word/2010/wordprocessingShape" mc:Ignorable="w14 w15 w16se w16cid w16 w16cex wp14">
   <w:abstractNum w:abstractNumId="0" w15:restartNumberingAfterBreak="0">
+    <w:nsid w:val="1DF4468E"/>
+    <w:multiLevelType w:val="hybridMultilevel"/>
+    <w:tmpl w:val="182A5332"/>
+    <w:lvl w:ilvl="0" w:tplc="0407000B">
+      <w:start w:val="1"/>
+      <w:numFmt w:val="bullet"/>
+      <w:lvlText w:val=""/>
+      <w:lvlJc w:val="left"/>
+      <w:pPr>
+        <w:ind w:left="1497" w:hanging="360"/>
+      </w:pPr>
+      <w:rPr>
+        <w:rFonts w:ascii="Wingdings" w:hAnsi="Wingdings" w:hint="default"/>
+      </w:rPr>
+    </w:lvl>
+    <w:lvl w:ilvl="1" w:tplc="04070003" w:tentative="1">
+      <w:start w:val="1"/>
+      <w:numFmt w:val="bullet"/>
+      <w:lvlText w:val="o"/>
+      <w:lvlJc w:val="left"/>
+      <w:pPr>
+        <w:ind w:left="2217" w:hanging="360"/>
+      </w:pPr>
+      <w:rPr>
+        <w:rFonts w:ascii="Courier New" w:hAnsi="Courier New" w:cs="Courier New" w:hint="default"/>
+      </w:rPr>
+    </w:lvl>
+    <w:lvl w:ilvl="2" w:tplc="04070005" w:tentative="1">
+      <w:start w:val="1"/>
+      <w:numFmt w:val="bullet"/>
+      <w:lvlText w:val=""/>
+      <w:lvlJc w:val="left"/>
+      <w:pPr>
+        <w:ind w:left="2937" w:hanging="360"/>
+      </w:pPr>
+      <w:rPr>
+        <w:rFonts w:ascii="Wingdings" w:hAnsi="Wingdings" w:hint="default"/>
+      </w:rPr>
+    </w:lvl>
+    <w:lvl w:ilvl="3" w:tplc="04070001" w:tentative="1">
+      <w:start w:val="1"/>
+      <w:numFmt w:val="bullet"/>
+      <w:lvlText w:val=""/>
+      <w:lvlJc w:val="left"/>
+      <w:pPr>
+        <w:ind w:left="3657" w:hanging="360"/>
+      </w:pPr>
+      <w:rPr>
+        <w:rFonts w:ascii="Symbol" w:hAnsi="Symbol" w:hint="default"/>
+      </w:rPr>
+    </w:lvl>
+    <w:lvl w:ilvl="4" w:tplc="04070003" w:tentative="1">
+      <w:start w:val="1"/>
+      <w:numFmt w:val="bullet"/>
+      <w:lvlText w:val="o"/>
+      <w:lvlJc w:val="left"/>
+      <w:pPr>
+        <w:ind w:left="4377" w:hanging="360"/>
+      </w:pPr>
+      <w:rPr>
+        <w:rFonts w:ascii="Courier New" w:hAnsi="Courier New" w:cs="Courier New" w:hint="default"/>
+      </w:rPr>
+    </w:lvl>
+    <w:lvl w:ilvl="5" w:tplc="04070005" w:tentative="1">
+      <w:start w:val="1"/>
+      <w:numFmt w:val="bullet"/>
+      <w:lvlText w:val=""/>
+      <w:lvlJc w:val="left"/>
+      <w:pPr>
+        <w:ind w:left="5097" w:hanging="360"/>
+      </w:pPr>
+      <w:rPr>
+        <w:rFonts w:ascii="Wingdings" w:hAnsi="Wingdings" w:hint="default"/>
+      </w:rPr>
+    </w:lvl>
+    <w:lvl w:ilvl="6" w:tplc="04070001" w:tentative="1">
+      <w:start w:val="1"/>
+      <w:numFmt w:val="bullet"/>
+      <w:lvlText w:val=""/>
+      <w:lvlJc w:val="left"/>
+      <w:pPr>
+        <w:ind w:left="5817" w:hanging="360"/>
+      </w:pPr>
+      <w:rPr>
+        <w:rFonts w:ascii="Symbol" w:hAnsi="Symbol" w:hint="default"/>
+      </w:rPr>
+    </w:lvl>
+    <w:lvl w:ilvl="7" w:tplc="04070003" w:tentative="1">
+      <w:start w:val="1"/>
+      <w:numFmt w:val="bullet"/>
+      <w:lvlText w:val="o"/>
+      <w:lvlJc w:val="left"/>
+      <w:pPr>
+        <w:ind w:left="6537" w:hanging="360"/>
+      </w:pPr>
+      <w:rPr>
+        <w:rFonts w:ascii="Courier New" w:hAnsi="Courier New" w:cs="Courier New" w:hint="default"/>
+      </w:rPr>
+    </w:lvl>
+    <w:lvl w:ilvl="8" w:tplc="04070005" w:tentative="1">
+      <w:start w:val="1"/>
+      <w:numFmt w:val="bullet"/>
+      <w:lvlText w:val=""/>
+      <w:lvlJc w:val="left"/>
+      <w:pPr>
+        <w:ind w:left="7257" w:hanging="360"/>
+      </w:pPr>
+      <w:rPr>
+        <w:rFonts w:ascii="Wingdings" w:hAnsi="Wingdings" w:hint="default"/>
+      </w:rPr>
+    </w:lvl>
+  </w:abstractNum>
+  <w:abstractNum w:abstractNumId="1" w15:restartNumberingAfterBreak="0">
     <w:nsid w:val="3EBB3E24"/>
     <w:multiLevelType w:val="hybridMultilevel"/>
     <w:tmpl w:val="4DA40AEE"/>
@@ -335,6 +563,9 @@
     </w:lvl>
   </w:abstractNum>
   <w:num w:numId="1">
+    <w:abstractNumId w:val="1"/>
+  </w:num>
+  <w:num w:numId="2">
     <w:abstractNumId w:val="0"/>
   </w:num>
 </w:numbering>

</xml_diff>